<commit_message>
quantifying and notes for room effect
</commit_message>
<xml_diff>
--- a/Goals for the Effects doc.docx
+++ b/Goals for the Effects doc.docx
@@ -30,8 +30,24 @@
       </w:r>
     </w:p>
     <w:p>
-      <w:r>
-        <w:t>think/outline how they could affect my interpertations/inferences for mean MLH1 differences.</w:t>
+      <w:pPr>
+        <w:contextualSpacing/>
+      </w:pPr>
+      <w:proofErr w:type="gramStart"/>
+      <w:r>
+        <w:t>think/outline</w:t>
+      </w:r>
+      <w:proofErr w:type="gramEnd"/>
+      <w:r>
+        <w:t xml:space="preserve"> how they could affect my </w:t>
+      </w:r>
+      <w:proofErr w:type="spellStart"/>
+      <w:r>
+        <w:t>interpertations</w:t>
+      </w:r>
+      <w:proofErr w:type="spellEnd"/>
+      <w:r>
+        <w:t>/inferences for mean MLH1 differences.</w:t>
       </w:r>
     </w:p>
     <w:p>
@@ -59,25 +75,34 @@
       <w:pPr>
         <w:contextualSpacing/>
       </w:pPr>
+      <w:proofErr w:type="gramStart"/>
       <w:r>
         <w:t>litter</w:t>
       </w:r>
-    </w:p>
-    <w:p>
-      <w:pPr>
-        <w:contextualSpacing/>
-      </w:pPr>
-      <w:r>
-        <w:t>spread / dissection month</w:t>
-      </w:r>
-    </w:p>
-    <w:p>
-      <w:pPr>
-        <w:contextualSpacing/>
-      </w:pPr>
+      <w:proofErr w:type="gramEnd"/>
+    </w:p>
+    <w:p>
+      <w:pPr>
+        <w:contextualSpacing/>
+      </w:pPr>
+      <w:proofErr w:type="gramStart"/>
+      <w:r>
+        <w:t>spread</w:t>
+      </w:r>
+      <w:proofErr w:type="gramEnd"/>
+      <w:r>
+        <w:t xml:space="preserve"> / dissection month</w:t>
+      </w:r>
+    </w:p>
+    <w:p>
+      <w:pPr>
+        <w:contextualSpacing/>
+      </w:pPr>
+      <w:proofErr w:type="gramStart"/>
       <w:r>
         <w:t>room</w:t>
       </w:r>
+      <w:proofErr w:type="gramEnd"/>
     </w:p>
     <w:p>
       <w:pPr>
@@ -100,7 +125,31 @@
         <w:t>Human Error</w:t>
       </w:r>
       <w:r>
-        <w:t xml:space="preserve"> (how consistant is my counti) –  isn’t a variable for this effects document. I’m assuming it apples uniformly across all the data and is more of an inherent factor for the data than – a technical variable to account for.</w:t>
+        <w:t xml:space="preserve"> (how </w:t>
+      </w:r>
+      <w:proofErr w:type="spellStart"/>
+      <w:r>
+        <w:t>consistant</w:t>
+      </w:r>
+      <w:proofErr w:type="spellEnd"/>
+      <w:r>
+        <w:t xml:space="preserve"> is my </w:t>
+      </w:r>
+      <w:proofErr w:type="spellStart"/>
+      <w:r>
+        <w:t>counti</w:t>
+      </w:r>
+      <w:proofErr w:type="spellEnd"/>
+      <w:r>
+        <w:t xml:space="preserve">) </w:t>
+      </w:r>
+      <w:proofErr w:type="gramStart"/>
+      <w:r>
+        <w:t>–  isn’t</w:t>
+      </w:r>
+      <w:proofErr w:type="gramEnd"/>
+      <w:r>
+        <w:t xml:space="preserve"> a variable for this effects document. I’m assuming it apples uniformly across all the data and is more of an inherent factor for the data than – a technical variable to account for.</w:t>
       </w:r>
     </w:p>
     <w:p>
@@ -138,23 +187,71 @@
         <w:t xml:space="preserve">Human assigned metric, has a bias for best cells (1) to have more MLH1 foci. </w:t>
       </w:r>
       <w:r>
-        <w:t>I tried to keep the scoring to uniformity of staining, completeness of all the SC, lack of background noise -- but I’d score lower for more 0CO bivs, (I don’t know if 0CO bivs are true or from technical noise).</w:t>
-      </w:r>
-    </w:p>
-    <w:p>
-      <w:pPr>
-        <w:contextualSpacing/>
-      </w:pPr>
-      <w:r>
-        <w:t>Since it’s human assigned there’s error and looking at replicate data shows that I am not always consistant in assigning scores across the same cell.</w:t>
-      </w:r>
-    </w:p>
-    <w:p>
-      <w:pPr>
-        <w:contextualSpacing/>
-      </w:pPr>
-      <w:r>
-        <w:t xml:space="preserve">The initial purpose was to indicate which cells were kinda of crappy and should have low priority for being used in estimates. (but since not all mice have the same number of cell samples – I wanted to </w:t>
+        <w:t xml:space="preserve">I tried to keep the scoring to uniformity of staining, completeness of all the SC, lack of background noise -- but I’d score lower for more 0CO </w:t>
+      </w:r>
+      <w:proofErr w:type="spellStart"/>
+      <w:r>
+        <w:t>bivs</w:t>
+      </w:r>
+      <w:proofErr w:type="spellEnd"/>
+      <w:r>
+        <w:t xml:space="preserve">, (I don’t know if 0CO </w:t>
+      </w:r>
+      <w:proofErr w:type="spellStart"/>
+      <w:r>
+        <w:t>bivs</w:t>
+      </w:r>
+      <w:proofErr w:type="spellEnd"/>
+      <w:r>
+        <w:t xml:space="preserve"> are true or from technical noise).</w:t>
+      </w:r>
+    </w:p>
+    <w:p>
+      <w:pPr>
+        <w:contextualSpacing/>
+      </w:pPr>
+      <w:r>
+        <w:t xml:space="preserve">Since </w:t>
+      </w:r>
+      <w:proofErr w:type="gramStart"/>
+      <w:r>
+        <w:t>it’s</w:t>
+      </w:r>
+      <w:proofErr w:type="gramEnd"/>
+      <w:r>
+        <w:t xml:space="preserve"> human assigned there’s error and looking at replicate data shows that I am not always </w:t>
+      </w:r>
+      <w:proofErr w:type="spellStart"/>
+      <w:r>
+        <w:t>consistant</w:t>
+      </w:r>
+      <w:proofErr w:type="spellEnd"/>
+      <w:r>
+        <w:t xml:space="preserve"> in assigning scores across the same cell.</w:t>
+      </w:r>
+    </w:p>
+    <w:p>
+      <w:pPr>
+        <w:contextualSpacing/>
+      </w:pPr>
+      <w:r>
+        <w:t xml:space="preserve">The initial purpose was to indicate which cells were </w:t>
+      </w:r>
+      <w:proofErr w:type="spellStart"/>
+      <w:r>
+        <w:t>kinda</w:t>
+      </w:r>
+      <w:proofErr w:type="spellEnd"/>
+      <w:r>
+        <w:t xml:space="preserve"> of crappy and should have low priority for being used in estimates. (</w:t>
+      </w:r>
+      <w:proofErr w:type="gramStart"/>
+      <w:r>
+        <w:t>but</w:t>
+      </w:r>
+      <w:proofErr w:type="gramEnd"/>
+      <w:r>
+        <w:t xml:space="preserve"> since not all mice have the same number of cell samples – I wanted to </w:t>
       </w:r>
     </w:p>
     <w:p>
@@ -183,16 +280,31 @@
         <w:contextualSpacing/>
       </w:pPr>
       <w:r>
-        <w:t>Female and male cells have different biases in the CO count quality score relationship. (the effect isn’t equal across sexes – so I’d have to account for this when comparing across the sexes</w:t>
-      </w:r>
-    </w:p>
-    <w:p>
-      <w:pPr>
-        <w:contextualSpacing/>
-      </w:pPr>
-    </w:p>
-    <w:p/>
-    <w:p>
+        <w:t>Female and male cells have different biases in the CO count quality score relationship. (</w:t>
+      </w:r>
+      <w:proofErr w:type="gramStart"/>
+      <w:r>
+        <w:t>the</w:t>
+      </w:r>
+      <w:proofErr w:type="gramEnd"/>
+      <w:r>
+        <w:t xml:space="preserve"> effect isn’t equal across sexes – so I’d have to account for this when comparing across the sexes</w:t>
+      </w:r>
+    </w:p>
+    <w:p>
+      <w:pPr>
+        <w:contextualSpacing/>
+      </w:pPr>
+    </w:p>
+    <w:p>
+      <w:pPr>
+        <w:contextualSpacing/>
+      </w:pPr>
+    </w:p>
+    <w:p>
+      <w:pPr>
+        <w:contextualSpacing/>
+      </w:pPr>
       <w:r>
         <w:rPr>
           <w:b/>
@@ -201,74 +313,140 @@
       </w:r>
     </w:p>
     <w:p>
+      <w:pPr>
+        <w:contextualSpacing/>
+      </w:pPr>
       <w:r>
         <w:t xml:space="preserve">Males </w:t>
       </w:r>
     </w:p>
     <w:p>
+      <w:pPr>
+        <w:contextualSpacing/>
+      </w:pPr>
       <w:r>
         <w:tab/>
         <w:t>Age range is larger than I would prefer, (if all males could be the same age or within 4 weeks of each other that would have been perfect.</w:t>
       </w:r>
     </w:p>
     <w:p>
+      <w:pPr>
+        <w:contextualSpacing/>
+      </w:pPr>
       <w:r>
         <w:t>The final dataset does/will exclude old mice above a threshold, but if there are more subtle age effects</w:t>
       </w:r>
     </w:p>
     <w:p>
+      <w:pPr>
+        <w:contextualSpacing/>
+      </w:pPr>
       <w:r>
         <w:t>Since I was trying to breed many mice – I kept some longer before dissecting – so some strains only have old mice because I couldn’t get them to breed.</w:t>
       </w:r>
     </w:p>
-    <w:p/>
-    <w:p>
+    <w:p>
+      <w:pPr>
+        <w:contextualSpacing/>
+      </w:pPr>
+    </w:p>
+    <w:p>
+      <w:pPr>
+        <w:contextualSpacing/>
+      </w:pPr>
+      <w:r>
+        <w:t xml:space="preserve">Main concern: older mice </w:t>
+      </w:r>
+      <w:r>
+        <w:t>are biasing the estimated strain effect</w:t>
+      </w:r>
+      <w:r>
+        <w:t>,  all the different age range across the mice in my data are adding noise to the strain RR estimates.</w:t>
+      </w:r>
+    </w:p>
+    <w:p>
+      <w:pPr>
+        <w:contextualSpacing/>
+      </w:pPr>
+      <w:r>
+        <w:t>(</w:t>
+      </w:r>
+      <w:proofErr w:type="gramStart"/>
+      <w:r>
+        <w:t>young</w:t>
+      </w:r>
+      <w:proofErr w:type="gramEnd"/>
+      <w:r>
+        <w:t xml:space="preserve"> and old RR age effects have been shown in previous publications)</w:t>
+      </w:r>
+    </w:p>
+    <w:p>
+      <w:pPr>
+        <w:contextualSpacing/>
+      </w:pPr>
+      <w:r>
+        <w:t>Reassurances-</w:t>
+      </w:r>
+    </w:p>
+    <w:p>
+      <w:pPr>
+        <w:contextualSpacing/>
+      </w:pPr>
       <w:r>
         <w:lastRenderedPageBreak/>
-        <w:t xml:space="preserve">Main concern: older mice </w:t>
-      </w:r>
-      <w:r>
-        <w:t>are biasing the estimated strain effect</w:t>
-      </w:r>
-      <w:r>
-        <w:t>,  all the different age range across the mice in my data are adding noise to the strain RR estimates.</w:t>
-      </w:r>
-    </w:p>
-    <w:p>
-      <w:r>
-        <w:t>(young and old RR age effects have been shown in previous publications)</w:t>
-      </w:r>
-    </w:p>
-    <w:p>
-      <w:r>
-        <w:t>Reassurances-</w:t>
-      </w:r>
-    </w:p>
-    <w:p>
-      <w:r>
         <w:t>It seems unlikely that age effects – are discontinuous for the age ranges I have (i.e. there would be a window when the RR jumps up then goes back down.</w:t>
       </w:r>
     </w:p>
     <w:p>
+      <w:pPr>
+        <w:contextualSpacing/>
+      </w:pPr>
       <w:r>
         <w:t>Also, the general male pattern seems to be the RR is highly elevated or near the minimum. This is the main signal I’m trying to detect, --- it might be unlikely that I’d miss an elevated strain due to the age effect.</w:t>
       </w:r>
     </w:p>
-    <w:p/>
-    <w:p>
+    <w:p>
+      <w:pPr>
+        <w:contextualSpacing/>
+      </w:pPr>
+    </w:p>
+    <w:p>
+      <w:pPr>
+        <w:contextualSpacing/>
+      </w:pPr>
       <w:r>
         <w:t>(I have at least 1 3-9 week mice for each of the strains)</w:t>
       </w:r>
     </w:p>
-    <w:p/>
-    <w:p>
-      <w:r>
-        <w:t xml:space="preserve"> (include age in MM? but it’s so unbalanced)</w:t>
-      </w:r>
-    </w:p>
-    <w:p/>
-    <w:p>
-      <w:pPr>
+    <w:p>
+      <w:pPr>
+        <w:contextualSpacing/>
+      </w:pPr>
+    </w:p>
+    <w:p>
+      <w:pPr>
+        <w:contextualSpacing/>
+      </w:pPr>
+      <w:r>
+        <w:t xml:space="preserve"> (</w:t>
+      </w:r>
+      <w:proofErr w:type="gramStart"/>
+      <w:r>
+        <w:t>include</w:t>
+      </w:r>
+      <w:proofErr w:type="gramEnd"/>
+      <w:r>
+        <w:t xml:space="preserve"> age in MM? but it’s so unbalanced)</w:t>
+      </w:r>
+    </w:p>
+    <w:p>
+      <w:pPr>
+        <w:contextualSpacing/>
+      </w:pPr>
+    </w:p>
+    <w:p>
+      <w:pPr>
+        <w:contextualSpacing/>
         <w:rPr>
           <w:b/>
         </w:rPr>
@@ -281,83 +459,408 @@
       </w:r>
     </w:p>
     <w:p>
-      <w:r>
-        <w:t>Getting embryos was diffecult (impossible) for some strains – also logistically impossible – so almost all of my female data came from neonates ( &lt; 24 hours old)</w:t>
-      </w:r>
-    </w:p>
-    <w:p>
+      <w:pPr>
+        <w:contextualSpacing/>
+      </w:pPr>
+      <w:r>
+        <w:t xml:space="preserve">Getting embryos was </w:t>
+      </w:r>
+      <w:proofErr w:type="spellStart"/>
+      <w:r>
+        <w:t>diffecult</w:t>
+      </w:r>
+      <w:proofErr w:type="spellEnd"/>
+      <w:r>
+        <w:t xml:space="preserve"> (impossible) for some strains – also logistically impossible – so almost all of my female data came from neonates </w:t>
+      </w:r>
+      <w:proofErr w:type="gramStart"/>
+      <w:r>
+        <w:t>( &lt;</w:t>
+      </w:r>
+      <w:proofErr w:type="gramEnd"/>
+      <w:r>
+        <w:t xml:space="preserve"> 24 hours old)</w:t>
+      </w:r>
+    </w:p>
+    <w:p>
+      <w:pPr>
+        <w:contextualSpacing/>
+      </w:pPr>
       <w:r>
         <w:t>I did try a few mice over 24 hours old (SPIC?) (MOLF?)</w:t>
       </w:r>
     </w:p>
-    <w:p/>
-    <w:p>
+    <w:p>
+      <w:pPr>
+        <w:contextualSpacing/>
+      </w:pPr>
+    </w:p>
+    <w:p>
+      <w:pPr>
+        <w:contextualSpacing/>
+      </w:pPr>
       <w:r>
         <w:t>Main concerns</w:t>
       </w:r>
       <w:r>
         <w:t>;</w:t>
+      </w:r>
+    </w:p>
+    <w:p>
+      <w:pPr>
+        <w:contextualSpacing/>
+      </w:pPr>
+    </w:p>
+    <w:p>
+      <w:pPr>
+        <w:contextualSpacing/>
+      </w:pPr>
+      <w:proofErr w:type="gramStart"/>
+      <w:r>
+        <w:t>1.Collect</w:t>
+      </w:r>
+      <w:proofErr w:type="gramEnd"/>
+      <w:r>
+        <w:t xml:space="preserve"> data / distinguish data (based on </w:t>
+      </w:r>
+      <w:proofErr w:type="spellStart"/>
+      <w:r>
+        <w:t>meta.data</w:t>
+      </w:r>
+      <w:proofErr w:type="spellEnd"/>
+      <w:r>
+        <w:t xml:space="preserve"> sheet)</w:t>
+      </w:r>
+    </w:p>
+    <w:p>
+      <w:pPr>
+        <w:contextualSpacing/>
+      </w:pPr>
+      <w:r>
+        <w:t xml:space="preserve">2. </w:t>
+      </w:r>
+      <w:proofErr w:type="gramStart"/>
+      <w:r>
+        <w:t>run</w:t>
+      </w:r>
+      <w:proofErr w:type="gramEnd"/>
+      <w:r>
+        <w:t xml:space="preserve"> logistic regression for nMLH1 ~ </w:t>
+      </w:r>
+      <w:proofErr w:type="spellStart"/>
+      <w:r>
+        <w:t>female.age</w:t>
+      </w:r>
+      <w:proofErr w:type="spellEnd"/>
+      <w:r>
+        <w:t xml:space="preserve"> (</w:t>
+      </w:r>
+      <w:proofErr w:type="spellStart"/>
+      <w:r>
+        <w:t>emb</w:t>
+      </w:r>
+      <w:proofErr w:type="spellEnd"/>
+      <w:r>
+        <w:t xml:space="preserve"> | neonate)</w:t>
+      </w:r>
+    </w:p>
+    <w:p>
+      <w:pPr>
+        <w:contextualSpacing/>
+      </w:pPr>
+    </w:p>
+    <w:p>
+      <w:pPr>
+        <w:contextualSpacing/>
+        <w:rPr>
+          <w:b/>
+        </w:rPr>
+      </w:pPr>
+      <w:r>
+        <w:rPr>
+          <w:b/>
+        </w:rPr>
+        <w:t>Room</w:t>
+      </w:r>
+    </w:p>
+    <w:p>
+      <w:pPr>
+        <w:contextualSpacing/>
+      </w:pPr>
+      <w:r>
+        <w:t>We had to switch rooms,   Biotech, cut off ~</w:t>
+      </w:r>
+      <w:proofErr w:type="gramStart"/>
+      <w:r>
+        <w:t>1mar17  (</w:t>
+      </w:r>
+      <w:proofErr w:type="gramEnd"/>
+      <w:r>
+        <w:t xml:space="preserve">summer, </w:t>
+      </w:r>
+      <w:proofErr w:type="spellStart"/>
+      <w:r>
+        <w:t>june</w:t>
+      </w:r>
+      <w:proofErr w:type="spellEnd"/>
+      <w:r>
+        <w:t xml:space="preserve"> 17)</w:t>
+      </w:r>
+      <w:r>
+        <w:t xml:space="preserve">. This would be a concern if there was a room affect </w:t>
+      </w:r>
+    </w:p>
+    <w:p>
+      <w:pPr>
+        <w:contextualSpacing/>
+      </w:pPr>
+      <w:r>
+        <w:t xml:space="preserve">I successfully collected/ collated the data for strains housed in different rooms. I ran </w:t>
+      </w:r>
+      <w:proofErr w:type="spellStart"/>
+      <w:proofErr w:type="gramStart"/>
+      <w:r>
+        <w:t>wilcox</w:t>
+      </w:r>
+      <w:proofErr w:type="spellEnd"/>
+      <w:proofErr w:type="gramEnd"/>
+      <w:r>
+        <w:t xml:space="preserve"> tests for the cell counts and mouse averages. The adjusted p values are NS, but I don’t quite understand how the p values are adjusted.</w:t>
+      </w:r>
+    </w:p>
+    <w:p>
+      <w:pPr>
+        <w:contextualSpacing/>
+      </w:pPr>
+    </w:p>
+    <w:p>
+      <w:pPr>
+        <w:contextualSpacing/>
+      </w:pPr>
+      <w:r>
+        <w:t>**play with the compare means – try coding in a different way**</w:t>
+      </w:r>
+    </w:p>
+    <w:p>
+      <w:pPr>
+        <w:contextualSpacing/>
+      </w:pPr>
+      <w:r>
+        <w:t xml:space="preserve">The adjusted p values for the mlh1 counts, indicate there are significant effects, but the </w:t>
+      </w:r>
+      <w:proofErr w:type="spellStart"/>
+      <w:r>
+        <w:t>pvalues</w:t>
+      </w:r>
+      <w:proofErr w:type="spellEnd"/>
+      <w:r>
+        <w:t xml:space="preserve"> still look strange to me. </w:t>
+      </w:r>
+      <w:r>
+        <w:t xml:space="preserve">The adjusted p values </w:t>
+      </w:r>
+      <w:r>
+        <w:t xml:space="preserve">for mouse averages </w:t>
+      </w:r>
+      <w:r>
+        <w:t xml:space="preserve">indicate there is not a significant room effect. I should also cite other papers for showing that strains raised in different </w:t>
+      </w:r>
+      <w:r>
+        <w:t>institutions</w:t>
+      </w:r>
+      <w:r>
+        <w:t xml:space="preserve"> have similar MLH1 counts.</w:t>
+      </w:r>
+    </w:p>
+    <w:p>
+      <w:pPr>
+        <w:contextualSpacing/>
+        <w:rPr>
+          <w:b/>
+        </w:rPr>
+      </w:pPr>
+    </w:p>
+    <w:p>
+      <w:pPr>
+        <w:contextualSpacing/>
+        <w:rPr>
+          <w:b/>
+        </w:rPr>
+      </w:pPr>
+    </w:p>
+    <w:p>
+      <w:pPr>
+        <w:contextualSpacing/>
+        <w:rPr>
+          <w:b/>
+        </w:rPr>
+      </w:pPr>
+      <w:r>
+        <w:rPr>
+          <w:b/>
+        </w:rPr>
+        <w:t xml:space="preserve">Dissection </w:t>
+      </w:r>
+      <w:r>
+        <w:rPr>
+          <w:b/>
+        </w:rPr>
+        <w:t>and spread (dissection date)</w:t>
+      </w:r>
+    </w:p>
+    <w:p>
+      <w:pPr>
+        <w:contextualSpacing/>
+      </w:pPr>
+      <w:r>
+        <w:t>(</w:t>
+      </w:r>
+      <w:proofErr w:type="gramStart"/>
+      <w:r>
+        <w:t>dissection</w:t>
+      </w:r>
+      <w:proofErr w:type="gramEnd"/>
+      <w:r>
+        <w:t xml:space="preserve"> month – might cause effects from humidity), (for total SC –previous </w:t>
+      </w:r>
+      <w:proofErr w:type="spellStart"/>
+      <w:r>
+        <w:t>Peromyscus</w:t>
+      </w:r>
+      <w:proofErr w:type="spellEnd"/>
+      <w:r>
+        <w:t xml:space="preserve"> results indicate this might be a thing)</w:t>
+      </w:r>
+    </w:p>
+    <w:p>
+      <w:pPr>
+        <w:contextualSpacing/>
+      </w:pPr>
+    </w:p>
+    <w:p>
+      <w:pPr>
+        <w:contextualSpacing/>
+      </w:pPr>
+      <w:r>
+        <w:t>-I’ve made draft plots for MLH1 and total SC, write up these summaries</w:t>
       </w:r>
       <w:bookmarkStart w:id="0" w:name="_GoBack"/>
       <w:bookmarkEnd w:id="0"/>
     </w:p>
-    <w:p/>
-    <w:p>
-      <w:pPr>
-        <w:rPr>
-          <w:b/>
-        </w:rPr>
-      </w:pPr>
-      <w:r>
-        <w:rPr>
-          <w:b/>
-        </w:rPr>
-        <w:t>Dissection and spread (dissection date)</w:t>
-      </w:r>
-    </w:p>
-    <w:p/>
-    <w:p>
-      <w:r>
-        <w:t>(dissection month – might cause effects from humidity), (for total SC –previous Peromyscus results indicate this might be a thing)</w:t>
-      </w:r>
-    </w:p>
-    <w:p/>
-    <w:p>
+    <w:p>
+      <w:pPr>
+        <w:contextualSpacing/>
+      </w:pPr>
       <w:r>
         <w:t xml:space="preserve">Main concern: </w:t>
       </w:r>
     </w:p>
-    <w:p/>
-    <w:p>
-      <w:pPr>
-        <w:rPr>
-          <w:b/>
-        </w:rPr>
-      </w:pPr>
-      <w:r>
-        <w:rPr>
-          <w:b/>
-        </w:rPr>
-        <w:t>Room</w:t>
-      </w:r>
-    </w:p>
-    <w:p/>
-    <w:p>
-      <w:pPr>
-        <w:rPr>
-          <w:b/>
-        </w:rPr>
-      </w:pPr>
-      <w:r>
-        <w:rPr>
-          <w:b/>
-        </w:rPr>
-        <w:t>litter</w:t>
-      </w:r>
-    </w:p>
-    <w:p>
-      <w:r>
-        <w:lastRenderedPageBreak/>
+    <w:p>
+      <w:pPr>
+        <w:contextualSpacing/>
+      </w:pPr>
+    </w:p>
+    <w:p>
+      <w:pPr>
+        <w:contextualSpacing/>
+      </w:pPr>
+    </w:p>
+    <w:p>
+      <w:pPr>
+        <w:contextualSpacing/>
+      </w:pPr>
+    </w:p>
+    <w:p>
+      <w:pPr>
+        <w:contextualSpacing/>
+      </w:pPr>
+    </w:p>
+    <w:p>
+      <w:pPr>
+        <w:contextualSpacing/>
+      </w:pPr>
+    </w:p>
+    <w:p>
+      <w:pPr>
+        <w:contextualSpacing/>
+        <w:rPr>
+          <w:b/>
+        </w:rPr>
+      </w:pPr>
+      <w:r>
+        <w:rPr>
+          <w:b/>
+        </w:rPr>
+        <w:t>L</w:t>
+      </w:r>
+      <w:r>
+        <w:rPr>
+          <w:b/>
+        </w:rPr>
+        <w:t>itter</w:t>
+      </w:r>
+      <w:r>
+        <w:rPr>
+          <w:b/>
+        </w:rPr>
+        <w:t xml:space="preserve"> (maternal effect)</w:t>
+      </w:r>
+      <w:r>
+        <w:rPr>
+          <w:b/>
+        </w:rPr>
+        <w:t xml:space="preserve"> (maternal age)</w:t>
+      </w:r>
+    </w:p>
+    <w:p>
+      <w:pPr>
+        <w:contextualSpacing/>
+      </w:pPr>
+    </w:p>
+    <w:p>
+      <w:pPr>
+        <w:contextualSpacing/>
+      </w:pPr>
+      <w:r>
+        <w:t>(</w:t>
+      </w:r>
+      <w:proofErr w:type="gramStart"/>
+      <w:r>
+        <w:t>haven’t</w:t>
+      </w:r>
+      <w:proofErr w:type="gramEnd"/>
+      <w:r>
+        <w:t xml:space="preserve"> started writing up maternal age effect code)</w:t>
+      </w:r>
+    </w:p>
+    <w:p>
+      <w:pPr>
+        <w:contextualSpacing/>
+      </w:pPr>
+      <w:proofErr w:type="gramStart"/>
+      <w:r>
+        <w:t>especially</w:t>
+      </w:r>
+      <w:proofErr w:type="gramEnd"/>
+      <w:r>
+        <w:t xml:space="preserve"> for females</w:t>
+      </w:r>
+    </w:p>
+    <w:p>
+      <w:pPr>
+        <w:contextualSpacing/>
+      </w:pPr>
+    </w:p>
+    <w:p>
+      <w:pPr>
+        <w:contextualSpacing/>
+      </w:pPr>
+    </w:p>
+    <w:p>
+      <w:pPr>
+        <w:contextualSpacing/>
+      </w:pPr>
+      <w:r>
         <w:br w:type="page"/>
       </w:r>
     </w:p>
@@ -397,7 +900,15 @@
         <w:contextualSpacing/>
       </w:pPr>
       <w:r>
-        <w:t>*mouse room effect* (Charmony, MSC)</w:t>
+        <w:t>*mouse room effect* (</w:t>
+      </w:r>
+      <w:proofErr w:type="spellStart"/>
+      <w:r>
+        <w:t>Charmony</w:t>
+      </w:r>
+      <w:proofErr w:type="spellEnd"/>
+      <w:r>
+        <w:t>, MSC)</w:t>
       </w:r>
     </w:p>
     <w:p>
@@ -464,6 +975,337 @@
       <w:r>
         <w:t>*dominant effect* (F1s)</w:t>
       </w:r>
+    </w:p>
+    <w:p>
+      <w:pPr>
+        <w:contextualSpacing/>
+      </w:pPr>
+    </w:p>
+    <w:p>
+      <w:pPr>
+        <w:contextualSpacing/>
+      </w:pPr>
+    </w:p>
+    <w:p>
+      <w:pPr>
+        <w:contextualSpacing/>
+      </w:pPr>
+      <w:r>
+        <w:t>(</w:t>
+      </w:r>
+      <w:proofErr w:type="gramStart"/>
+      <w:r>
+        <w:t>estimated</w:t>
+      </w:r>
+      <w:proofErr w:type="gramEnd"/>
+      <w:r>
+        <w:t xml:space="preserve"> room changes)</w:t>
+      </w:r>
+    </w:p>
+    <w:p>
+      <w:pPr>
+        <w:contextualSpacing/>
+      </w:pPr>
+      <w:proofErr w:type="gramStart"/>
+      <w:r>
+        <w:rPr>
+          <w:b/>
+        </w:rPr>
+        <w:t>WSB</w:t>
+      </w:r>
+      <w:r>
+        <w:t xml:space="preserve">  (</w:t>
+      </w:r>
+      <w:proofErr w:type="gramEnd"/>
+      <w:r>
+        <w:t xml:space="preserve">check if raised in </w:t>
+      </w:r>
+      <w:proofErr w:type="spellStart"/>
+      <w:r>
+        <w:t>Charmony</w:t>
+      </w:r>
+      <w:proofErr w:type="spellEnd"/>
+      <w:r>
+        <w:t>)</w:t>
+      </w:r>
+    </w:p>
+    <w:p>
+      <w:pPr>
+        <w:contextualSpacing/>
+      </w:pPr>
+      <w:r>
+        <w:tab/>
+        <w:t xml:space="preserve">Female:   10 precut off, 4 post cut off (these might have been </w:t>
+      </w:r>
+      <w:proofErr w:type="spellStart"/>
+      <w:r>
+        <w:t>Charmony</w:t>
+      </w:r>
+      <w:proofErr w:type="spellEnd"/>
+    </w:p>
+    <w:p>
+      <w:pPr>
+        <w:contextualSpacing/>
+      </w:pPr>
+      <w:r>
+        <w:tab/>
+        <w:t>Male: 12 all precut off</w:t>
+      </w:r>
+    </w:p>
+    <w:p>
+      <w:pPr>
+        <w:contextualSpacing/>
+        <w:rPr>
+          <w:b/>
+        </w:rPr>
+      </w:pPr>
+      <w:r>
+        <w:rPr>
+          <w:b/>
+        </w:rPr>
+        <w:t>LEW</w:t>
+      </w:r>
+    </w:p>
+    <w:p>
+      <w:pPr>
+        <w:contextualSpacing/>
+      </w:pPr>
+      <w:r>
+        <w:tab/>
+        <w:t>Female:  8 precut off, 1 post cut off</w:t>
+      </w:r>
+    </w:p>
+    <w:p>
+      <w:pPr>
+        <w:contextualSpacing/>
+      </w:pPr>
+      <w:r>
+        <w:tab/>
+        <w:t xml:space="preserve">Male: 6 </w:t>
+      </w:r>
+      <w:proofErr w:type="spellStart"/>
+      <w:r>
+        <w:t>precutt</w:t>
+      </w:r>
+      <w:proofErr w:type="spellEnd"/>
+      <w:r>
+        <w:t xml:space="preserve"> off, 2 post (2 intermediate, 8may17)</w:t>
+      </w:r>
+    </w:p>
+    <w:p>
+      <w:pPr>
+        <w:contextualSpacing/>
+        <w:rPr>
+          <w:b/>
+        </w:rPr>
+      </w:pPr>
+      <w:r>
+        <w:rPr>
+          <w:b/>
+        </w:rPr>
+        <w:t>MSM</w:t>
+      </w:r>
+    </w:p>
+    <w:p>
+      <w:pPr>
+        <w:contextualSpacing/>
+      </w:pPr>
+      <w:r>
+        <w:tab/>
+        <w:t>Female: 5 precut</w:t>
+      </w:r>
+      <w:proofErr w:type="gramStart"/>
+      <w:r>
+        <w:t>,  8</w:t>
+      </w:r>
+      <w:proofErr w:type="gramEnd"/>
+      <w:r>
+        <w:t xml:space="preserve"> post, 3 intermediate</w:t>
+      </w:r>
+    </w:p>
+    <w:p>
+      <w:pPr>
+        <w:contextualSpacing/>
+      </w:pPr>
+      <w:r>
+        <w:tab/>
+        <w:t>Male: 5 precut off, 2 post, 2 intermediate</w:t>
+      </w:r>
+    </w:p>
+    <w:p>
+      <w:pPr>
+        <w:contextualSpacing/>
+      </w:pPr>
+    </w:p>
+    <w:p>
+      <w:pPr>
+        <w:contextualSpacing/>
+      </w:pPr>
+      <w:proofErr w:type="gramStart"/>
+      <w:r>
+        <w:t xml:space="preserve">Only </w:t>
+      </w:r>
+      <w:r>
+        <w:t xml:space="preserve"> WSB</w:t>
+      </w:r>
+      <w:proofErr w:type="gramEnd"/>
+      <w:r>
+        <w:t>, LEW, and MSM will give mice where the room effects can be compared.</w:t>
+      </w:r>
+    </w:p>
+    <w:p>
+      <w:pPr>
+        <w:contextualSpacing/>
+      </w:pPr>
+      <w:r>
+        <w:t xml:space="preserve">Have to check if I have any of these grown in </w:t>
+      </w:r>
+      <w:proofErr w:type="spellStart"/>
+      <w:r>
+        <w:t>Charmony</w:t>
+      </w:r>
+      <w:proofErr w:type="spellEnd"/>
+      <w:r>
+        <w:t xml:space="preserve"> (WSB female litter)</w:t>
+      </w:r>
+    </w:p>
+    <w:p>
+      <w:pPr>
+        <w:contextualSpacing/>
+        <w:rPr>
+          <w:b/>
+        </w:rPr>
+      </w:pPr>
+    </w:p>
+    <w:p>
+      <w:pPr>
+        <w:contextualSpacing/>
+        <w:rPr>
+          <w:b/>
+        </w:rPr>
+      </w:pPr>
+    </w:p>
+    <w:p>
+      <w:pPr>
+        <w:contextualSpacing/>
+      </w:pPr>
+      <w:r>
+        <w:t>PERC male: 24</w:t>
+      </w:r>
+      <w:proofErr w:type="gramStart"/>
+      <w:r>
+        <w:t>aug17</w:t>
+      </w:r>
+      <w:proofErr w:type="gramEnd"/>
+    </w:p>
+    <w:p>
+      <w:pPr>
+        <w:contextualSpacing/>
+        <w:rPr>
+          <w:b/>
+        </w:rPr>
+      </w:pPr>
+      <w:r>
+        <w:rPr>
+          <w:b/>
+        </w:rPr>
+        <w:t>PWD</w:t>
+      </w:r>
+    </w:p>
+    <w:p>
+      <w:pPr>
+        <w:contextualSpacing/>
+      </w:pPr>
+      <w:r>
+        <w:tab/>
+        <w:t xml:space="preserve">Female: 15 </w:t>
+      </w:r>
+      <w:proofErr w:type="spellStart"/>
+      <w:r>
+        <w:t>pre cut</w:t>
+      </w:r>
+      <w:proofErr w:type="spellEnd"/>
+      <w:r>
+        <w:t xml:space="preserve"> off, 0 post cut off</w:t>
+      </w:r>
+    </w:p>
+    <w:p>
+      <w:pPr>
+        <w:contextualSpacing/>
+      </w:pPr>
+      <w:r>
+        <w:tab/>
+        <w:t xml:space="preserve">Male: 8 </w:t>
+      </w:r>
+      <w:proofErr w:type="spellStart"/>
+      <w:r>
+        <w:t>pre cut</w:t>
+      </w:r>
+      <w:proofErr w:type="spellEnd"/>
+      <w:r>
+        <w:t xml:space="preserve"> off, 0 post cut off</w:t>
+      </w:r>
+    </w:p>
+    <w:p>
+      <w:pPr>
+        <w:contextualSpacing/>
+        <w:rPr>
+          <w:b/>
+        </w:rPr>
+      </w:pPr>
+      <w:r>
+        <w:rPr>
+          <w:b/>
+        </w:rPr>
+        <w:t>MOLF</w:t>
+      </w:r>
+    </w:p>
+    <w:p>
+      <w:pPr>
+        <w:contextualSpacing/>
+      </w:pPr>
+      <w:r>
+        <w:rPr>
+          <w:b/>
+        </w:rPr>
+        <w:tab/>
+      </w:r>
+      <w:proofErr w:type="gramStart"/>
+      <w:r>
+        <w:t>all</w:t>
+      </w:r>
+      <w:proofErr w:type="gramEnd"/>
+      <w:r>
+        <w:t xml:space="preserve"> post</w:t>
+      </w:r>
+    </w:p>
+    <w:p>
+      <w:pPr>
+        <w:contextualSpacing/>
+        <w:rPr>
+          <w:b/>
+        </w:rPr>
+      </w:pPr>
+      <w:r>
+        <w:rPr>
+          <w:b/>
+        </w:rPr>
+        <w:t>SKIVE</w:t>
+      </w:r>
+    </w:p>
+    <w:p>
+      <w:pPr>
+        <w:contextualSpacing/>
+      </w:pPr>
+      <w:r>
+        <w:tab/>
+        <w:t>All post</w:t>
+      </w:r>
+    </w:p>
+    <w:p>
+      <w:pPr>
+        <w:contextualSpacing/>
+      </w:pPr>
     </w:p>
     <w:sectPr>
       <w:pgSz w:w="12240" w:h="15840"/>

</xml_diff>

<commit_message>
close to wrapping up Effect summaries
</commit_message>
<xml_diff>
--- a/Goals for the Effects doc.docx
+++ b/Goals for the Effects doc.docx
@@ -122,10 +122,7 @@
         <w:contextualSpacing/>
       </w:pPr>
       <w:r>
-        <w:t>Human Error</w:t>
-      </w:r>
-      <w:r>
-        <w:t xml:space="preserve"> (how </w:t>
+        <w:t xml:space="preserve">Human Error (how </w:t>
       </w:r>
       <w:proofErr w:type="spellStart"/>
       <w:r>
@@ -289,6 +286,28 @@
       <w:proofErr w:type="gramEnd"/>
       <w:r>
         <w:t xml:space="preserve"> effect isn’t equal across sexes – so I’d have to account for this when comparing across the sexes</w:t>
+      </w:r>
+    </w:p>
+    <w:p>
+      <w:pPr>
+        <w:contextualSpacing/>
+      </w:pPr>
+      <w:r>
+        <w:rPr>
+          <w:b/>
+        </w:rPr>
+        <w:t>Result</w:t>
+      </w:r>
+      <w:r>
+        <w:t>: positive correlation with good quality and foci count</w:t>
+      </w:r>
+    </w:p>
+    <w:p>
+      <w:pPr>
+        <w:contextualSpacing/>
+      </w:pPr>
+      <w:r>
+        <w:t xml:space="preserve">Impact on inferences -- </w:t>
       </w:r>
     </w:p>
     <w:p>
@@ -369,6 +388,7 @@
         <w:contextualSpacing/>
       </w:pPr>
       <w:r>
+        <w:lastRenderedPageBreak/>
         <w:t>(</w:t>
       </w:r>
       <w:proofErr w:type="gramStart"/>
@@ -385,6 +405,24 @@
         <w:contextualSpacing/>
       </w:pPr>
       <w:r>
+        <w:t>Result: (modeling the effect of age and tracking the curve of age</w:t>
+      </w:r>
+    </w:p>
+    <w:p>
+      <w:pPr>
+        <w:contextualSpacing/>
+      </w:pPr>
+    </w:p>
+    <w:p>
+      <w:pPr>
+        <w:contextualSpacing/>
+      </w:pPr>
+    </w:p>
+    <w:p>
+      <w:pPr>
+        <w:contextualSpacing/>
+      </w:pPr>
+      <w:r>
         <w:t>Reassurances-</w:t>
       </w:r>
     </w:p>
@@ -393,7 +431,6 @@
         <w:contextualSpacing/>
       </w:pPr>
       <w:r>
-        <w:lastRenderedPageBreak/>
         <w:t>It seems unlikely that age effects – are discontinuous for the age ranges I have (i.e. there would be a window when the RR jumps up then goes back down.</w:t>
       </w:r>
     </w:p>
@@ -486,6 +523,11 @@
       <w:pPr>
         <w:contextualSpacing/>
       </w:pPr>
+    </w:p>
+    <w:p>
+      <w:pPr>
+        <w:contextualSpacing/>
+      </w:pPr>
       <w:r>
         <w:t>I did try a few mice over 24 hours old (SPIC?) (MOLF?)</w:t>
       </w:r>
@@ -604,10 +646,7 @@
       </w:r>
       <w:proofErr w:type="spellEnd"/>
       <w:r>
-        <w:t xml:space="preserve"> 17)</w:t>
-      </w:r>
-      <w:r>
-        <w:t xml:space="preserve">. This would be a concern if there was a room affect </w:t>
+        <w:t xml:space="preserve"> 17). This would be a concern if there was a room affect </w:t>
       </w:r>
     </w:p>
     <w:p>
@@ -654,58 +693,109 @@
       </w:r>
       <w:proofErr w:type="spellEnd"/>
       <w:r>
-        <w:t xml:space="preserve"> still look strange to me. </w:t>
-      </w:r>
-      <w:r>
-        <w:t xml:space="preserve">The adjusted p values </w:t>
-      </w:r>
-      <w:r>
-        <w:t xml:space="preserve">for mouse averages </w:t>
-      </w:r>
-      <w:r>
-        <w:t xml:space="preserve">indicate there is not a significant room effect. I should also cite other papers for showing that strains raised in different </w:t>
-      </w:r>
-      <w:r>
-        <w:t>institutions</w:t>
-      </w:r>
-      <w:r>
-        <w:t xml:space="preserve"> have similar MLH1 counts.</w:t>
-      </w:r>
-    </w:p>
-    <w:p>
-      <w:pPr>
-        <w:contextualSpacing/>
-        <w:rPr>
-          <w:b/>
-        </w:rPr>
-      </w:pPr>
-    </w:p>
-    <w:p>
-      <w:pPr>
-        <w:contextualSpacing/>
-        <w:rPr>
-          <w:b/>
-        </w:rPr>
-      </w:pPr>
-    </w:p>
-    <w:p>
-      <w:pPr>
-        <w:contextualSpacing/>
-        <w:rPr>
-          <w:b/>
-        </w:rPr>
-      </w:pPr>
-      <w:r>
-        <w:rPr>
-          <w:b/>
-        </w:rPr>
-        <w:t xml:space="preserve">Dissection </w:t>
-      </w:r>
-      <w:r>
-        <w:rPr>
-          <w:b/>
-        </w:rPr>
-        <w:t>and spread (dissection date)</w:t>
+        <w:t xml:space="preserve"> still look strange to me. The adjusted p values for mouse averages indicate there is not a significant room effect. I should also cite other papers for showing that strains raised in different institutions have similar MLH1 counts.</w:t>
+      </w:r>
+    </w:p>
+    <w:p>
+      <w:pPr>
+        <w:contextualSpacing/>
+        <w:rPr>
+          <w:b/>
+        </w:rPr>
+      </w:pPr>
+    </w:p>
+    <w:p>
+      <w:pPr>
+        <w:contextualSpacing/>
+        <w:rPr>
+          <w:b/>
+        </w:rPr>
+      </w:pPr>
+    </w:p>
+    <w:p>
+      <w:pPr>
+        <w:contextualSpacing/>
+        <w:rPr>
+          <w:b/>
+        </w:rPr>
+      </w:pPr>
+    </w:p>
+    <w:p>
+      <w:pPr>
+        <w:contextualSpacing/>
+        <w:rPr>
+          <w:b/>
+        </w:rPr>
+      </w:pPr>
+    </w:p>
+    <w:p>
+      <w:pPr>
+        <w:contextualSpacing/>
+        <w:rPr>
+          <w:b/>
+        </w:rPr>
+      </w:pPr>
+    </w:p>
+    <w:p>
+      <w:pPr>
+        <w:contextualSpacing/>
+        <w:rPr>
+          <w:b/>
+        </w:rPr>
+      </w:pPr>
+    </w:p>
+    <w:p>
+      <w:pPr>
+        <w:contextualSpacing/>
+      </w:pPr>
+    </w:p>
+    <w:p>
+      <w:pPr>
+        <w:contextualSpacing/>
+        <w:rPr>
+          <w:b/>
+        </w:rPr>
+      </w:pPr>
+      <w:r>
+        <w:rPr>
+          <w:b/>
+        </w:rPr>
+        <w:t>Litter</w:t>
+      </w:r>
+      <w:r>
+        <w:rPr>
+          <w:b/>
+        </w:rPr>
+        <w:t xml:space="preserve"> (maternal effect) (maternal age)</w:t>
+      </w:r>
+    </w:p>
+    <w:p>
+      <w:pPr>
+        <w:contextualSpacing/>
+      </w:pPr>
+    </w:p>
+    <w:p>
+      <w:pPr>
+        <w:contextualSpacing/>
+      </w:pPr>
+      <w:r>
+        <w:t>Maternal age:</w:t>
+      </w:r>
+    </w:p>
+    <w:p>
+      <w:pPr>
+        <w:contextualSpacing/>
+      </w:pPr>
+      <w:r>
+        <w:t xml:space="preserve">Collected – X number of observations </w:t>
+      </w:r>
+    </w:p>
+    <w:p>
+      <w:pPr>
+        <w:contextualSpacing/>
+      </w:pPr>
+      <w:r>
+        <w:t>The range of maternal ages across categories might not be sufficient</w:t>
       </w:r>
     </w:p>
     <w:p>
@@ -717,32 +807,48 @@
       </w:r>
       <w:proofErr w:type="gramStart"/>
       <w:r>
-        <w:t>dissection</w:t>
+        <w:t>facet  sex</w:t>
       </w:r>
       <w:proofErr w:type="gramEnd"/>
       <w:r>
-        <w:t xml:space="preserve"> month – might cause effects from humidity), (for total SC –previous </w:t>
+        <w:t xml:space="preserve"> * </w:t>
       </w:r>
       <w:proofErr w:type="spellStart"/>
       <w:r>
-        <w:t>Peromyscus</w:t>
+        <w:t>subsp</w:t>
       </w:r>
       <w:proofErr w:type="spellEnd"/>
       <w:r>
-        <w:t xml:space="preserve"> results indicate this might be a thing)</w:t>
-      </w:r>
-    </w:p>
-    <w:p>
-      <w:pPr>
-        <w:contextualSpacing/>
-      </w:pPr>
-    </w:p>
-    <w:p>
-      <w:pPr>
-        <w:contextualSpacing/>
-      </w:pPr>
-      <w:r>
-        <w:t>-I’ve made draft plots for MLH1 and total SC, write up these summaries</w:t>
+        <w:t>)</w:t>
+      </w:r>
+    </w:p>
+    <w:p>
+      <w:pPr>
+        <w:contextualSpacing/>
+      </w:pPr>
+    </w:p>
+    <w:p>
+      <w:pPr>
+        <w:contextualSpacing/>
+      </w:pPr>
+      <w:r>
+        <w:t>I have so few ages for Dom male and female, (kicking myself)</w:t>
+      </w:r>
+    </w:p>
+    <w:p>
+      <w:pPr>
+        <w:contextualSpacing/>
+      </w:pPr>
+    </w:p>
+    <w:p>
+      <w:pPr>
+        <w:contextualSpacing/>
+        <w:rPr>
+          <w:b/>
+        </w:rPr>
+      </w:pPr>
+      <w:r>
+        <w:t>I think I’ll conclude --- that I don’t have enough mice.</w:t>
       </w:r>
       <w:bookmarkStart w:id="0" w:name="_GoBack"/>
       <w:bookmarkEnd w:id="0"/>
@@ -750,6 +856,71 @@
     <w:p>
       <w:pPr>
         <w:contextualSpacing/>
+        <w:rPr>
+          <w:b/>
+        </w:rPr>
+      </w:pPr>
+    </w:p>
+    <w:p>
+      <w:pPr>
+        <w:contextualSpacing/>
+        <w:rPr>
+          <w:b/>
+        </w:rPr>
+      </w:pPr>
+      <w:r>
+        <w:rPr>
+          <w:b/>
+        </w:rPr>
+        <w:t xml:space="preserve">Dissection </w:t>
+      </w:r>
+      <w:r>
+        <w:rPr>
+          <w:b/>
+        </w:rPr>
+        <w:t>and spread (dissection date)</w:t>
+      </w:r>
+    </w:p>
+    <w:p>
+      <w:pPr>
+        <w:contextualSpacing/>
+      </w:pPr>
+      <w:r>
+        <w:t>(</w:t>
+      </w:r>
+      <w:proofErr w:type="gramStart"/>
+      <w:r>
+        <w:t>dissection</w:t>
+      </w:r>
+      <w:proofErr w:type="gramEnd"/>
+      <w:r>
+        <w:t xml:space="preserve"> month – might cause effects from humidity), (for total SC –previous </w:t>
+      </w:r>
+      <w:proofErr w:type="spellStart"/>
+      <w:r>
+        <w:t>Peromyscus</w:t>
+      </w:r>
+      <w:proofErr w:type="spellEnd"/>
+      <w:r>
+        <w:t xml:space="preserve"> results indicate this might be a thing)</w:t>
+      </w:r>
+    </w:p>
+    <w:p>
+      <w:pPr>
+        <w:contextualSpacing/>
+      </w:pPr>
+    </w:p>
+    <w:p>
+      <w:pPr>
+        <w:contextualSpacing/>
+      </w:pPr>
+      <w:r>
+        <w:t>-I’ve made draft plots for MLH1 and total SC, write up these summaries</w:t>
+      </w:r>
+    </w:p>
+    <w:p>
+      <w:pPr>
+        <w:contextualSpacing/>
       </w:pPr>
       <w:r>
         <w:t xml:space="preserve">Main concern: </w:t>
@@ -783,68 +954,7 @@
     <w:p>
       <w:pPr>
         <w:contextualSpacing/>
-        <w:rPr>
-          <w:b/>
-        </w:rPr>
-      </w:pPr>
-      <w:r>
-        <w:rPr>
-          <w:b/>
-        </w:rPr>
-        <w:t>L</w:t>
-      </w:r>
-      <w:r>
-        <w:rPr>
-          <w:b/>
-        </w:rPr>
-        <w:t>itter</w:t>
-      </w:r>
-      <w:r>
-        <w:rPr>
-          <w:b/>
-        </w:rPr>
-        <w:t xml:space="preserve"> (maternal effect)</w:t>
-      </w:r>
-      <w:r>
-        <w:rPr>
-          <w:b/>
-        </w:rPr>
-        <w:t xml:space="preserve"> (maternal age)</w:t>
-      </w:r>
-    </w:p>
-    <w:p>
-      <w:pPr>
-        <w:contextualSpacing/>
-      </w:pPr>
-    </w:p>
-    <w:p>
-      <w:pPr>
-        <w:contextualSpacing/>
-      </w:pPr>
-      <w:r>
-        <w:t>(</w:t>
-      </w:r>
-      <w:proofErr w:type="gramStart"/>
-      <w:r>
-        <w:t>haven’t</w:t>
-      </w:r>
-      <w:proofErr w:type="gramEnd"/>
-      <w:r>
-        <w:t xml:space="preserve"> started writing up maternal age effect code)</w:t>
-      </w:r>
-    </w:p>
-    <w:p>
-      <w:pPr>
-        <w:contextualSpacing/>
-      </w:pPr>
-      <w:proofErr w:type="gramStart"/>
-      <w:r>
-        <w:t>especially</w:t>
-      </w:r>
-      <w:proofErr w:type="gramEnd"/>
-      <w:r>
-        <w:t xml:space="preserve"> for females</w:t>
-      </w:r>
+      </w:pPr>
     </w:p>
     <w:p>
       <w:pPr>

</xml_diff>

<commit_message>
Wrapping up Effects Report, fixing some bugs
</commit_message>
<xml_diff>
--- a/Goals for the Effects doc.docx
+++ b/Goals for the Effects doc.docx
@@ -743,115 +743,111 @@
           <w:b/>
         </w:rPr>
       </w:pPr>
-    </w:p>
-    <w:p>
-      <w:pPr>
-        <w:contextualSpacing/>
-      </w:pPr>
-    </w:p>
-    <w:p>
-      <w:pPr>
-        <w:contextualSpacing/>
-        <w:rPr>
-          <w:b/>
-        </w:rPr>
-      </w:pPr>
-      <w:r>
-        <w:rPr>
-          <w:b/>
-        </w:rPr>
-        <w:t>Litter</w:t>
-      </w:r>
-      <w:r>
-        <w:rPr>
-          <w:b/>
-        </w:rPr>
-        <w:t xml:space="preserve"> (maternal effect) (maternal age)</w:t>
-      </w:r>
-    </w:p>
-    <w:p>
-      <w:pPr>
-        <w:contextualSpacing/>
-      </w:pPr>
-    </w:p>
-    <w:p>
-      <w:pPr>
-        <w:contextualSpacing/>
-      </w:pPr>
-      <w:r>
-        <w:t>Maternal age:</w:t>
-      </w:r>
-    </w:p>
-    <w:p>
-      <w:pPr>
-        <w:contextualSpacing/>
-      </w:pPr>
-      <w:r>
-        <w:t xml:space="preserve">Collected – X number of observations </w:t>
-      </w:r>
-    </w:p>
-    <w:p>
-      <w:pPr>
-        <w:contextualSpacing/>
-      </w:pPr>
-      <w:r>
-        <w:t>The range of maternal ages across categories might not be sufficient</w:t>
-      </w:r>
-    </w:p>
-    <w:p>
-      <w:pPr>
-        <w:contextualSpacing/>
-      </w:pPr>
-      <w:r>
-        <w:t>(</w:t>
-      </w:r>
-      <w:proofErr w:type="gramStart"/>
-      <w:r>
-        <w:t>facet  sex</w:t>
-      </w:r>
-      <w:proofErr w:type="gramEnd"/>
-      <w:r>
-        <w:t xml:space="preserve"> * </w:t>
-      </w:r>
-      <w:proofErr w:type="spellStart"/>
-      <w:r>
-        <w:t>subsp</w:t>
-      </w:r>
-      <w:proofErr w:type="spellEnd"/>
-      <w:r>
-        <w:t>)</w:t>
-      </w:r>
-    </w:p>
-    <w:p>
-      <w:pPr>
-        <w:contextualSpacing/>
-      </w:pPr>
-    </w:p>
-    <w:p>
-      <w:pPr>
-        <w:contextualSpacing/>
-      </w:pPr>
-      <w:r>
-        <w:t>I have so few ages for Dom male and female, (kicking myself)</w:t>
-      </w:r>
-    </w:p>
-    <w:p>
-      <w:pPr>
-        <w:contextualSpacing/>
-      </w:pPr>
-    </w:p>
-    <w:p>
-      <w:pPr>
-        <w:contextualSpacing/>
-        <w:rPr>
-          <w:b/>
-        </w:rPr>
-      </w:pPr>
-      <w:r>
-        <w:t>I think I’ll conclude --- that I don’t have enough mice.</w:t>
-      </w:r>
       <w:bookmarkStart w:id="0" w:name="_GoBack"/>
       <w:bookmarkEnd w:id="0"/>
+    </w:p>
+    <w:p>
+      <w:pPr>
+        <w:contextualSpacing/>
+        <w:rPr>
+          <w:b/>
+        </w:rPr>
+      </w:pPr>
+      <w:r>
+        <w:rPr>
+          <w:b/>
+        </w:rPr>
+        <w:lastRenderedPageBreak/>
+        <w:t>Litter</w:t>
+      </w:r>
+      <w:r>
+        <w:rPr>
+          <w:b/>
+        </w:rPr>
+        <w:t xml:space="preserve"> (maternal effect) (maternal age)</w:t>
+      </w:r>
+    </w:p>
+    <w:p>
+      <w:pPr>
+        <w:contextualSpacing/>
+      </w:pPr>
+    </w:p>
+    <w:p>
+      <w:pPr>
+        <w:contextualSpacing/>
+      </w:pPr>
+      <w:r>
+        <w:t>Maternal age:</w:t>
+      </w:r>
+    </w:p>
+    <w:p>
+      <w:pPr>
+        <w:contextualSpacing/>
+      </w:pPr>
+      <w:r>
+        <w:t xml:space="preserve">Collected – X number of observations </w:t>
+      </w:r>
+    </w:p>
+    <w:p>
+      <w:pPr>
+        <w:contextualSpacing/>
+      </w:pPr>
+      <w:r>
+        <w:t>The range of maternal ages across categories might not be sufficient</w:t>
+      </w:r>
+    </w:p>
+    <w:p>
+      <w:pPr>
+        <w:contextualSpacing/>
+      </w:pPr>
+      <w:r>
+        <w:t>(</w:t>
+      </w:r>
+      <w:proofErr w:type="gramStart"/>
+      <w:r>
+        <w:t>facet  sex</w:t>
+      </w:r>
+      <w:proofErr w:type="gramEnd"/>
+      <w:r>
+        <w:t xml:space="preserve"> * </w:t>
+      </w:r>
+      <w:proofErr w:type="spellStart"/>
+      <w:r>
+        <w:t>subsp</w:t>
+      </w:r>
+      <w:proofErr w:type="spellEnd"/>
+      <w:r>
+        <w:t>)</w:t>
+      </w:r>
+    </w:p>
+    <w:p>
+      <w:pPr>
+        <w:contextualSpacing/>
+      </w:pPr>
+    </w:p>
+    <w:p>
+      <w:pPr>
+        <w:contextualSpacing/>
+      </w:pPr>
+      <w:r>
+        <w:t>I have so few ages for Dom male and female, (kicking myself)</w:t>
+      </w:r>
+    </w:p>
+    <w:p>
+      <w:pPr>
+        <w:contextualSpacing/>
+      </w:pPr>
+    </w:p>
+    <w:p>
+      <w:pPr>
+        <w:contextualSpacing/>
+        <w:rPr>
+          <w:b/>
+        </w:rPr>
+      </w:pPr>
+      <w:r>
+        <w:t>I think I’ll conclude --- that I don’t have enough mice.</w:t>
+      </w:r>
     </w:p>
     <w:p>
       <w:pPr>

</xml_diff>

<commit_message>
small updates for effects docs
</commit_message>
<xml_diff>
--- a/Goals for the Effects doc.docx
+++ b/Goals for the Effects doc.docx
@@ -111,6 +111,8 @@
       <w:r>
         <w:t xml:space="preserve">Inbreeding, F1s </w:t>
       </w:r>
+      <w:bookmarkStart w:id="0" w:name="_GoBack"/>
+      <w:bookmarkEnd w:id="0"/>
     </w:p>
     <w:p>
       <w:pPr>
@@ -181,7 +183,13 @@
         <w:contextualSpacing/>
       </w:pPr>
       <w:r>
-        <w:t xml:space="preserve">Human assigned metric, has a bias for best cells (1) to have more MLH1 foci. </w:t>
+        <w:t>Human assigned metric, has a bias for best cells (1</w:t>
+      </w:r>
+      <w:r>
+        <w:t xml:space="preserve"> to 5, best to worst</w:t>
+      </w:r>
+      <w:r>
+        <w:t xml:space="preserve">) to have more MLH1 foci. </w:t>
       </w:r>
       <w:r>
         <w:t xml:space="preserve">I tried to keep the scoring to uniformity of staining, completeness of all the SC, lack of background noise -- but I’d score lower for more 0CO </w:t>
@@ -218,28 +226,26 @@
       <w:r>
         <w:t xml:space="preserve"> human assigned there’s error and looking at replicate data shows that I am not always </w:t>
       </w:r>
+      <w:r>
+        <w:t>consistent</w:t>
+      </w:r>
+      <w:r>
+        <w:t xml:space="preserve"> in assigning scores across the same cell.</w:t>
+      </w:r>
+    </w:p>
+    <w:p>
+      <w:pPr>
+        <w:contextualSpacing/>
+      </w:pPr>
+      <w:r>
+        <w:t xml:space="preserve">The initial purpose was to indicate which cells were </w:t>
+      </w:r>
       <w:proofErr w:type="spellStart"/>
       <w:r>
-        <w:t>consistant</w:t>
+        <w:t>kinda</w:t>
       </w:r>
       <w:proofErr w:type="spellEnd"/>
       <w:r>
-        <w:t xml:space="preserve"> in assigning scores across the same cell.</w:t>
-      </w:r>
-    </w:p>
-    <w:p>
-      <w:pPr>
-        <w:contextualSpacing/>
-      </w:pPr>
-      <w:r>
-        <w:t xml:space="preserve">The initial purpose was to indicate which cells were </w:t>
-      </w:r>
-      <w:proofErr w:type="spellStart"/>
-      <w:r>
-        <w:t>kinda</w:t>
-      </w:r>
-      <w:proofErr w:type="spellEnd"/>
-      <w:r>
         <w:t xml:space="preserve"> of crappy and should have low priority for being used in estimates. (</w:t>
       </w:r>
       <w:proofErr w:type="gramStart"/>
@@ -291,6 +297,14 @@
     <w:p>
       <w:pPr>
         <w:contextualSpacing/>
+        <w:rPr>
+          <w:b/>
+        </w:rPr>
+      </w:pPr>
+    </w:p>
+    <w:p>
+      <w:pPr>
+        <w:contextualSpacing/>
       </w:pPr>
       <w:r>
         <w:rPr>
@@ -301,6 +315,24 @@
       <w:r>
         <w:t>: positive correlation with good quality and foci count</w:t>
       </w:r>
+    </w:p>
+    <w:p>
+      <w:pPr>
+        <w:contextualSpacing/>
+      </w:pPr>
+    </w:p>
+    <w:p>
+      <w:pPr>
+        <w:contextualSpacing/>
+      </w:pPr>
+      <w:r>
+        <w:t>Male vs female quality effect!</w:t>
+      </w:r>
+    </w:p>
+    <w:p>
+      <w:pPr>
+        <w:contextualSpacing/>
+      </w:pPr>
     </w:p>
     <w:p>
       <w:pPr>
@@ -361,6 +393,7 @@
         <w:contextualSpacing/>
       </w:pPr>
       <w:r>
+        <w:lastRenderedPageBreak/>
         <w:t>Since I was trying to breed many mice – I kept some longer before dissecting – so some strains only have old mice because I couldn’t get them to breed.</w:t>
       </w:r>
     </w:p>
@@ -388,7 +421,6 @@
         <w:contextualSpacing/>
       </w:pPr>
       <w:r>
-        <w:lastRenderedPageBreak/>
         <w:t>(</w:t>
       </w:r>
       <w:proofErr w:type="gramStart"/>
@@ -743,21 +775,18 @@
           <w:b/>
         </w:rPr>
       </w:pPr>
-      <w:bookmarkStart w:id="0" w:name="_GoBack"/>
-      <w:bookmarkEnd w:id="0"/>
-    </w:p>
-    <w:p>
-      <w:pPr>
-        <w:contextualSpacing/>
-        <w:rPr>
-          <w:b/>
-        </w:rPr>
-      </w:pPr>
-      <w:r>
-        <w:rPr>
-          <w:b/>
-        </w:rPr>
-        <w:lastRenderedPageBreak/>
+    </w:p>
+    <w:p>
+      <w:pPr>
+        <w:contextualSpacing/>
+        <w:rPr>
+          <w:b/>
+        </w:rPr>
+      </w:pPr>
+      <w:r>
+        <w:rPr>
+          <w:b/>
+        </w:rPr>
         <w:t>Litter</w:t>
       </w:r>
       <w:r>

</xml_diff>